<commit_message>
* add custom configuration. (IPCAMEMU-6, IPCAMEMU-18, IPCAMEMU-22)
</commit_message>
<xml_diff>
--- a/src/IpCamEmu.Core/Docs/Documentation.docx
+++ b/src/IpCamEmu.Core/Docs/Documentation.docx
@@ -385,7 +385,7 @@
                               <w:sdt>
                                 <w:sdtPr>
                                   <w:id w:val="-2092220689"/>
-                                  <w:date w:fullDate="2013-04-28T00:00:00Z">
+                                  <w:date w:fullDate="2013-06-27T00:00:00Z">
                                     <w:dateFormat w:val="d.M.yyyy"/>
                                     <w:lid w:val="ru-RU"/>
                                     <w:storeMappedDataAs w:val="dateTime"/>
@@ -402,7 +402,7 @@
                                       <w:rPr>
                                         <w:lang w:val="ru-RU"/>
                                       </w:rPr>
-                                      <w:t>28.4.2013</w:t>
+                                      <w:t>27.6.2013</w:t>
                                     </w:r>
                                   </w:p>
                                 </w:sdtContent>
@@ -439,7 +439,7 @@
                         <w:sdt>
                           <w:sdtPr>
                             <w:id w:val="-2092220689"/>
-                            <w:date w:fullDate="2013-04-28T00:00:00Z">
+                            <w:date w:fullDate="2013-06-27T00:00:00Z">
                               <w:dateFormat w:val="d.M.yyyy"/>
                               <w:lid w:val="ru-RU"/>
                               <w:storeMappedDataAs w:val="dateTime"/>
@@ -456,7 +456,7 @@
                                 <w:rPr>
                                   <w:lang w:val="ru-RU"/>
                                 </w:rPr>
-                                <w:t>28.4.2013</w:t>
+                                <w:t>27.6.2013</w:t>
                               </w:r>
                             </w:p>
                           </w:sdtContent>
@@ -661,8 +661,6 @@
             <w:t>Contents</w:t>
           </w:r>
         </w:p>
-        <w:bookmarkStart w:id="0" w:name="_GoBack"/>
-        <w:bookmarkEnd w:id="0"/>
         <w:p>
           <w:pPr>
             <w:pStyle w:val="11"/>
@@ -685,7 +683,7 @@
           <w:r>
             <w:fldChar w:fldCharType="separate"/>
           </w:r>
-          <w:hyperlink w:anchor="_Toc354931455" w:history="1">
+          <w:hyperlink w:anchor="_Toc360126781" w:history="1">
             <w:r>
               <w:rPr>
                 <w:rStyle w:val="ae"/>
@@ -713,7 +711,7 @@
                 <w:noProof/>
                 <w:webHidden/>
               </w:rPr>
-              <w:instrText xml:space="preserve"> PAGEREF _Toc354931455 \h </w:instrText>
+              <w:instrText xml:space="preserve"> PAGEREF _Toc360126781 \h </w:instrText>
             </w:r>
             <w:r>
               <w:rPr>
@@ -757,7 +755,7 @@
               <w:lang w:val="ru-RU" w:eastAsia="ru-RU"/>
             </w:rPr>
           </w:pPr>
-          <w:hyperlink w:anchor="_Toc354931456" w:history="1">
+          <w:hyperlink w:anchor="_Toc360126782" w:history="1">
             <w:r>
               <w:rPr>
                 <w:rStyle w:val="ae"/>
@@ -785,7 +783,7 @@
                 <w:noProof/>
                 <w:webHidden/>
               </w:rPr>
-              <w:instrText xml:space="preserve"> PAGEREF _Toc354931456 \h </w:instrText>
+              <w:instrText xml:space="preserve"> PAGEREF _Toc360126782 \h </w:instrText>
             </w:r>
             <w:r>
               <w:rPr>
@@ -829,7 +827,7 @@
               <w:lang w:val="ru-RU" w:eastAsia="ru-RU"/>
             </w:rPr>
           </w:pPr>
-          <w:hyperlink w:anchor="_Toc354931457" w:history="1">
+          <w:hyperlink w:anchor="_Toc360126783" w:history="1">
             <w:r>
               <w:rPr>
                 <w:rStyle w:val="ae"/>
@@ -857,7 +855,7 @@
                 <w:noProof/>
                 <w:webHidden/>
               </w:rPr>
-              <w:instrText xml:space="preserve"> PAGEREF _Toc354931457 \h </w:instrText>
+              <w:instrText xml:space="preserve"> PAGEREF _Toc360126783 \h </w:instrText>
             </w:r>
             <w:r>
               <w:rPr>
@@ -901,7 +899,7 @@
               <w:lang w:val="ru-RU" w:eastAsia="ru-RU"/>
             </w:rPr>
           </w:pPr>
-          <w:hyperlink w:anchor="_Toc354931458" w:history="1">
+          <w:hyperlink w:anchor="_Toc360126784" w:history="1">
             <w:r>
               <w:rPr>
                 <w:rStyle w:val="ae"/>
@@ -929,7 +927,7 @@
                 <w:noProof/>
                 <w:webHidden/>
               </w:rPr>
-              <w:instrText xml:space="preserve"> PAGEREF _Toc354931458 \h </w:instrText>
+              <w:instrText xml:space="preserve"> PAGEREF _Toc360126784 \h </w:instrText>
             </w:r>
             <w:r>
               <w:rPr>
@@ -973,7 +971,7 @@
               <w:lang w:val="ru-RU" w:eastAsia="ru-RU"/>
             </w:rPr>
           </w:pPr>
-          <w:hyperlink w:anchor="_Toc354931459" w:history="1">
+          <w:hyperlink w:anchor="_Toc360126785" w:history="1">
             <w:r>
               <w:rPr>
                 <w:rStyle w:val="ae"/>
@@ -1001,7 +999,7 @@
                 <w:noProof/>
                 <w:webHidden/>
               </w:rPr>
-              <w:instrText xml:space="preserve"> PAGEREF _Toc354931459 \h </w:instrText>
+              <w:instrText xml:space="preserve"> PAGEREF _Toc360126785 \h </w:instrText>
             </w:r>
             <w:r>
               <w:rPr>
@@ -1045,7 +1043,7 @@
               <w:lang w:val="ru-RU" w:eastAsia="ru-RU"/>
             </w:rPr>
           </w:pPr>
-          <w:hyperlink w:anchor="_Toc354931460" w:history="1">
+          <w:hyperlink w:anchor="_Toc360126786" w:history="1">
             <w:r>
               <w:rPr>
                 <w:rStyle w:val="ae"/>
@@ -1073,7 +1071,7 @@
                 <w:noProof/>
                 <w:webHidden/>
               </w:rPr>
-              <w:instrText xml:space="preserve"> PAGEREF _Toc354931460 \h </w:instrText>
+              <w:instrText xml:space="preserve"> PAGEREF _Toc360126786 \h </w:instrText>
             </w:r>
             <w:r>
               <w:rPr>
@@ -1117,7 +1115,7 @@
               <w:lang w:val="ru-RU" w:eastAsia="ru-RU"/>
             </w:rPr>
           </w:pPr>
-          <w:hyperlink w:anchor="_Toc354931461" w:history="1">
+          <w:hyperlink w:anchor="_Toc360126787" w:history="1">
             <w:r>
               <w:rPr>
                 <w:rStyle w:val="ae"/>
@@ -1145,7 +1143,7 @@
                 <w:noProof/>
                 <w:webHidden/>
               </w:rPr>
-              <w:instrText xml:space="preserve"> PAGEREF _Toc354931461 \h </w:instrText>
+              <w:instrText xml:space="preserve"> PAGEREF _Toc360126787 \h </w:instrText>
             </w:r>
             <w:r>
               <w:rPr>
@@ -1189,7 +1187,7 @@
               <w:lang w:val="ru-RU" w:eastAsia="ru-RU"/>
             </w:rPr>
           </w:pPr>
-          <w:hyperlink w:anchor="_Toc354931462" w:history="1">
+          <w:hyperlink w:anchor="_Toc360126788" w:history="1">
             <w:r>
               <w:rPr>
                 <w:rStyle w:val="ae"/>
@@ -1217,7 +1215,7 @@
                 <w:noProof/>
                 <w:webHidden/>
               </w:rPr>
-              <w:instrText xml:space="preserve"> PAGEREF _Toc354931462 \h </w:instrText>
+              <w:instrText xml:space="preserve"> PAGEREF _Toc360126788 \h </w:instrText>
             </w:r>
             <w:r>
               <w:rPr>
@@ -1261,7 +1259,7 @@
               <w:lang w:val="ru-RU" w:eastAsia="ru-RU"/>
             </w:rPr>
           </w:pPr>
-          <w:hyperlink w:anchor="_Toc354931463" w:history="1">
+          <w:hyperlink w:anchor="_Toc360126789" w:history="1">
             <w:r>
               <w:rPr>
                 <w:rStyle w:val="ae"/>
@@ -1289,7 +1287,7 @@
                 <w:noProof/>
                 <w:webHidden/>
               </w:rPr>
-              <w:instrText xml:space="preserve"> PAGEREF _Toc354931463 \h </w:instrText>
+              <w:instrText xml:space="preserve"> PAGEREF _Toc360126789 \h </w:instrText>
             </w:r>
             <w:r>
               <w:rPr>
@@ -1310,6 +1308,80 @@
                 <w:webHidden/>
               </w:rPr>
               <w:t>5</w:t>
+            </w:r>
+            <w:r>
+              <w:rPr>
+                <w:noProof/>
+                <w:webHidden/>
+              </w:rPr>
+              <w:fldChar w:fldCharType="end"/>
+            </w:r>
+          </w:hyperlink>
+          <w:bookmarkStart w:id="0" w:name="_GoBack"/>
+          <w:bookmarkEnd w:id="0"/>
+        </w:p>
+        <w:p>
+          <w:pPr>
+            <w:pStyle w:val="31"/>
+            <w:tabs>
+              <w:tab w:val="right" w:leader="dot" w:pos="9062"/>
+            </w:tabs>
+            <w:rPr>
+              <w:rFonts w:eastAsiaTheme="minorEastAsia"/>
+              <w:noProof/>
+              <w:sz w:val="22"/>
+              <w:lang w:val="ru-RU" w:eastAsia="ru-RU"/>
+            </w:rPr>
+          </w:pPr>
+          <w:hyperlink w:anchor="_Toc360126790" w:history="1">
+            <w:r>
+              <w:rPr>
+                <w:rStyle w:val="ae"/>
+                <w:noProof/>
+                <w:lang w:val="en-US"/>
+              </w:rPr>
+              <w:t>AVI and WMV Files</w:t>
+            </w:r>
+            <w:r>
+              <w:rPr>
+                <w:noProof/>
+                <w:webHidden/>
+              </w:rPr>
+              <w:tab/>
+            </w:r>
+            <w:r>
+              <w:rPr>
+                <w:noProof/>
+                <w:webHidden/>
+              </w:rPr>
+              <w:fldChar w:fldCharType="begin"/>
+            </w:r>
+            <w:r>
+              <w:rPr>
+                <w:noProof/>
+                <w:webHidden/>
+              </w:rPr>
+              <w:instrText xml:space="preserve"> PAGEREF _Toc360126790 \h </w:instrText>
+            </w:r>
+            <w:r>
+              <w:rPr>
+                <w:noProof/>
+                <w:webHidden/>
+              </w:rPr>
+            </w:r>
+            <w:r>
+              <w:rPr>
+                <w:noProof/>
+                <w:webHidden/>
+              </w:rPr>
+              <w:fldChar w:fldCharType="separate"/>
+            </w:r>
+            <w:r>
+              <w:rPr>
+                <w:noProof/>
+                <w:webHidden/>
+              </w:rPr>
+              <w:t>6</w:t>
             </w:r>
             <w:r>
               <w:rPr>
@@ -1333,14 +1405,14 @@
               <w:lang w:val="ru-RU" w:eastAsia="ru-RU"/>
             </w:rPr>
           </w:pPr>
-          <w:hyperlink w:anchor="_Toc354931464" w:history="1">
+          <w:hyperlink w:anchor="_Toc360126791" w:history="1">
             <w:r>
               <w:rPr>
                 <w:rStyle w:val="ae"/>
                 <w:noProof/>
                 <w:lang w:val="en-US"/>
               </w:rPr>
-              <w:t>AVI and WMV Files</w:t>
+              <w:t>Defining Multiple Services</w:t>
             </w:r>
             <w:r>
               <w:rPr>
@@ -1361,7 +1433,7 @@
                 <w:noProof/>
                 <w:webHidden/>
               </w:rPr>
-              <w:instrText xml:space="preserve"> PAGEREF _Toc354931464 \h </w:instrText>
+              <w:instrText xml:space="preserve"> PAGEREF _Toc360126791 \h </w:instrText>
             </w:r>
             <w:r>
               <w:rPr>
@@ -1381,7 +1453,79 @@
                 <w:noProof/>
                 <w:webHidden/>
               </w:rPr>
-              <w:t>6</w:t>
+              <w:t>8</w:t>
+            </w:r>
+            <w:r>
+              <w:rPr>
+                <w:noProof/>
+                <w:webHidden/>
+              </w:rPr>
+              <w:fldChar w:fldCharType="end"/>
+            </w:r>
+          </w:hyperlink>
+        </w:p>
+        <w:p>
+          <w:pPr>
+            <w:pStyle w:val="21"/>
+            <w:tabs>
+              <w:tab w:val="right" w:leader="dot" w:pos="9062"/>
+            </w:tabs>
+            <w:rPr>
+              <w:rFonts w:eastAsiaTheme="minorEastAsia"/>
+              <w:noProof/>
+              <w:sz w:val="22"/>
+              <w:lang w:val="ru-RU" w:eastAsia="ru-RU"/>
+            </w:rPr>
+          </w:pPr>
+          <w:hyperlink w:anchor="_Toc360126792" w:history="1">
+            <w:r>
+              <w:rPr>
+                <w:rStyle w:val="ae"/>
+                <w:noProof/>
+                <w:lang w:val="en-US"/>
+              </w:rPr>
+              <w:t>Configure Windows Firewall</w:t>
+            </w:r>
+            <w:r>
+              <w:rPr>
+                <w:noProof/>
+                <w:webHidden/>
+              </w:rPr>
+              <w:tab/>
+            </w:r>
+            <w:r>
+              <w:rPr>
+                <w:noProof/>
+                <w:webHidden/>
+              </w:rPr>
+              <w:fldChar w:fldCharType="begin"/>
+            </w:r>
+            <w:r>
+              <w:rPr>
+                <w:noProof/>
+                <w:webHidden/>
+              </w:rPr>
+              <w:instrText xml:space="preserve"> PAGEREF _Toc360126792 \h </w:instrText>
+            </w:r>
+            <w:r>
+              <w:rPr>
+                <w:noProof/>
+                <w:webHidden/>
+              </w:rPr>
+            </w:r>
+            <w:r>
+              <w:rPr>
+                <w:noProof/>
+                <w:webHidden/>
+              </w:rPr>
+              <w:fldChar w:fldCharType="separate"/>
+            </w:r>
+            <w:r>
+              <w:rPr>
+                <w:noProof/>
+                <w:webHidden/>
+              </w:rPr>
+              <w:t>8</w:t>
             </w:r>
             <w:r>
               <w:rPr>
@@ -1405,14 +1549,14 @@
               <w:lang w:val="ru-RU" w:eastAsia="ru-RU"/>
             </w:rPr>
           </w:pPr>
-          <w:hyperlink w:anchor="_Toc354931465" w:history="1">
+          <w:hyperlink w:anchor="_Toc360126793" w:history="1">
             <w:r>
               <w:rPr>
                 <w:rStyle w:val="ae"/>
                 <w:noProof/>
                 <w:lang w:val="en-US"/>
               </w:rPr>
-              <w:t>Defining Multiple Services</w:t>
+              <w:t>Automated Application Registration</w:t>
             </w:r>
             <w:r>
               <w:rPr>
@@ -1433,7 +1577,79 @@
                 <w:noProof/>
                 <w:webHidden/>
               </w:rPr>
-              <w:instrText xml:space="preserve"> PAGEREF _Toc354931465 \h </w:instrText>
+              <w:instrText xml:space="preserve"> PAGEREF _Toc360126793 \h </w:instrText>
+            </w:r>
+            <w:r>
+              <w:rPr>
+                <w:noProof/>
+                <w:webHidden/>
+              </w:rPr>
+            </w:r>
+            <w:r>
+              <w:rPr>
+                <w:noProof/>
+                <w:webHidden/>
+              </w:rPr>
+              <w:fldChar w:fldCharType="separate"/>
+            </w:r>
+            <w:r>
+              <w:rPr>
+                <w:noProof/>
+                <w:webHidden/>
+              </w:rPr>
+              <w:t>8</w:t>
+            </w:r>
+            <w:r>
+              <w:rPr>
+                <w:noProof/>
+                <w:webHidden/>
+              </w:rPr>
+              <w:fldChar w:fldCharType="end"/>
+            </w:r>
+          </w:hyperlink>
+        </w:p>
+        <w:p>
+          <w:pPr>
+            <w:pStyle w:val="31"/>
+            <w:tabs>
+              <w:tab w:val="right" w:leader="dot" w:pos="9062"/>
+            </w:tabs>
+            <w:rPr>
+              <w:rFonts w:eastAsiaTheme="minorEastAsia"/>
+              <w:noProof/>
+              <w:sz w:val="22"/>
+              <w:lang w:val="ru-RU" w:eastAsia="ru-RU"/>
+            </w:rPr>
+          </w:pPr>
+          <w:hyperlink w:anchor="_Toc360126794" w:history="1">
+            <w:r>
+              <w:rPr>
+                <w:rStyle w:val="ae"/>
+                <w:noProof/>
+                <w:lang w:val="en-US"/>
+              </w:rPr>
+              <w:t>Manual Application Registration</w:t>
+            </w:r>
+            <w:r>
+              <w:rPr>
+                <w:noProof/>
+                <w:webHidden/>
+              </w:rPr>
+              <w:tab/>
+            </w:r>
+            <w:r>
+              <w:rPr>
+                <w:noProof/>
+                <w:webHidden/>
+              </w:rPr>
+              <w:fldChar w:fldCharType="begin"/>
+            </w:r>
+            <w:r>
+              <w:rPr>
+                <w:noProof/>
+                <w:webHidden/>
+              </w:rPr>
+              <w:instrText xml:space="preserve"> PAGEREF _Toc360126794 \h </w:instrText>
             </w:r>
             <w:r>
               <w:rPr>
@@ -1477,14 +1693,14 @@
               <w:lang w:val="ru-RU" w:eastAsia="ru-RU"/>
             </w:rPr>
           </w:pPr>
-          <w:hyperlink w:anchor="_Toc354931466" w:history="1">
+          <w:hyperlink w:anchor="_Toc360126795" w:history="1">
             <w:r>
               <w:rPr>
                 <w:rStyle w:val="ae"/>
                 <w:noProof/>
                 <w:lang w:val="en-US"/>
               </w:rPr>
-              <w:t>Configure Windows Firewall</w:t>
+              <w:t>Pass Configuration as Command Line Argument</w:t>
             </w:r>
             <w:r>
               <w:rPr>
@@ -1505,7 +1721,7 @@
                 <w:noProof/>
                 <w:webHidden/>
               </w:rPr>
-              <w:instrText xml:space="preserve"> PAGEREF _Toc354931466 \h </w:instrText>
+              <w:instrText xml:space="preserve"> PAGEREF _Toc360126795 \h </w:instrText>
             </w:r>
             <w:r>
               <w:rPr>
@@ -1525,151 +1741,7 @@
                 <w:noProof/>
                 <w:webHidden/>
               </w:rPr>
-              <w:t>8</w:t>
-            </w:r>
-            <w:r>
-              <w:rPr>
-                <w:noProof/>
-                <w:webHidden/>
-              </w:rPr>
-              <w:fldChar w:fldCharType="end"/>
-            </w:r>
-          </w:hyperlink>
-        </w:p>
-        <w:p>
-          <w:pPr>
-            <w:pStyle w:val="31"/>
-            <w:tabs>
-              <w:tab w:val="right" w:leader="dot" w:pos="9062"/>
-            </w:tabs>
-            <w:rPr>
-              <w:rFonts w:eastAsiaTheme="minorEastAsia"/>
-              <w:noProof/>
-              <w:sz w:val="22"/>
-              <w:lang w:val="ru-RU" w:eastAsia="ru-RU"/>
-            </w:rPr>
-          </w:pPr>
-          <w:hyperlink w:anchor="_Toc354931467" w:history="1">
-            <w:r>
-              <w:rPr>
-                <w:rStyle w:val="ae"/>
-                <w:noProof/>
-                <w:lang w:val="en-US"/>
-              </w:rPr>
-              <w:t>Automated Application Registration</w:t>
-            </w:r>
-            <w:r>
-              <w:rPr>
-                <w:noProof/>
-                <w:webHidden/>
-              </w:rPr>
-              <w:tab/>
-            </w:r>
-            <w:r>
-              <w:rPr>
-                <w:noProof/>
-                <w:webHidden/>
-              </w:rPr>
-              <w:fldChar w:fldCharType="begin"/>
-            </w:r>
-            <w:r>
-              <w:rPr>
-                <w:noProof/>
-                <w:webHidden/>
-              </w:rPr>
-              <w:instrText xml:space="preserve"> PAGEREF _Toc354931467 \h </w:instrText>
-            </w:r>
-            <w:r>
-              <w:rPr>
-                <w:noProof/>
-                <w:webHidden/>
-              </w:rPr>
-            </w:r>
-            <w:r>
-              <w:rPr>
-                <w:noProof/>
-                <w:webHidden/>
-              </w:rPr>
-              <w:fldChar w:fldCharType="separate"/>
-            </w:r>
-            <w:r>
-              <w:rPr>
-                <w:noProof/>
-                <w:webHidden/>
-              </w:rPr>
-              <w:t>8</w:t>
-            </w:r>
-            <w:r>
-              <w:rPr>
-                <w:noProof/>
-                <w:webHidden/>
-              </w:rPr>
-              <w:fldChar w:fldCharType="end"/>
-            </w:r>
-          </w:hyperlink>
-        </w:p>
-        <w:p>
-          <w:pPr>
-            <w:pStyle w:val="31"/>
-            <w:tabs>
-              <w:tab w:val="right" w:leader="dot" w:pos="9062"/>
-            </w:tabs>
-            <w:rPr>
-              <w:rFonts w:eastAsiaTheme="minorEastAsia"/>
-              <w:noProof/>
-              <w:sz w:val="22"/>
-              <w:lang w:val="ru-RU" w:eastAsia="ru-RU"/>
-            </w:rPr>
-          </w:pPr>
-          <w:hyperlink w:anchor="_Toc354931468" w:history="1">
-            <w:r>
-              <w:rPr>
-                <w:rStyle w:val="ae"/>
-                <w:noProof/>
-                <w:lang w:val="en-US"/>
-              </w:rPr>
-              <w:t>Manual Application Registration</w:t>
-            </w:r>
-            <w:r>
-              <w:rPr>
-                <w:noProof/>
-                <w:webHidden/>
-              </w:rPr>
-              <w:tab/>
-            </w:r>
-            <w:r>
-              <w:rPr>
-                <w:noProof/>
-                <w:webHidden/>
-              </w:rPr>
-              <w:fldChar w:fldCharType="begin"/>
-            </w:r>
-            <w:r>
-              <w:rPr>
-                <w:noProof/>
-                <w:webHidden/>
-              </w:rPr>
-              <w:instrText xml:space="preserve"> PAGEREF _Toc354931468 \h </w:instrText>
-            </w:r>
-            <w:r>
-              <w:rPr>
-                <w:noProof/>
-                <w:webHidden/>
-              </w:rPr>
-            </w:r>
-            <w:r>
-              <w:rPr>
-                <w:noProof/>
-                <w:webHidden/>
-              </w:rPr>
-              <w:fldChar w:fldCharType="separate"/>
-            </w:r>
-            <w:r>
-              <w:rPr>
-                <w:noProof/>
-                <w:webHidden/>
-              </w:rPr>
-              <w:t>8</w:t>
+              <w:t>9</w:t>
             </w:r>
             <w:r>
               <w:rPr>
@@ -1693,7 +1765,7 @@
               <w:lang w:val="ru-RU" w:eastAsia="ru-RU"/>
             </w:rPr>
           </w:pPr>
-          <w:hyperlink w:anchor="_Toc354931469" w:history="1">
+          <w:hyperlink w:anchor="_Toc360126796" w:history="1">
             <w:r>
               <w:rPr>
                 <w:rStyle w:val="ae"/>
@@ -1721,7 +1793,7 @@
                 <w:noProof/>
                 <w:webHidden/>
               </w:rPr>
-              <w:instrText xml:space="preserve"> PAGEREF _Toc354931469 \h </w:instrText>
+              <w:instrText xml:space="preserve"> PAGEREF _Toc360126796 \h </w:instrText>
             </w:r>
             <w:r>
               <w:rPr>
@@ -1765,7 +1837,7 @@
               <w:lang w:val="ru-RU" w:eastAsia="ru-RU"/>
             </w:rPr>
           </w:pPr>
-          <w:hyperlink w:anchor="_Toc354931470" w:history="1">
+          <w:hyperlink w:anchor="_Toc360126797" w:history="1">
             <w:r>
               <w:rPr>
                 <w:rStyle w:val="ae"/>
@@ -1793,7 +1865,7 @@
                 <w:noProof/>
                 <w:webHidden/>
               </w:rPr>
-              <w:instrText xml:space="preserve"> PAGEREF _Toc354931470 \h </w:instrText>
+              <w:instrText xml:space="preserve"> PAGEREF _Toc360126797 \h </w:instrText>
             </w:r>
             <w:r>
               <w:rPr>
@@ -1837,7 +1909,7 @@
               <w:lang w:val="ru-RU" w:eastAsia="ru-RU"/>
             </w:rPr>
           </w:pPr>
-          <w:hyperlink w:anchor="_Toc354931471" w:history="1">
+          <w:hyperlink w:anchor="_Toc360126798" w:history="1">
             <w:r>
               <w:rPr>
                 <w:rStyle w:val="ae"/>
@@ -1865,7 +1937,7 @@
                 <w:noProof/>
                 <w:webHidden/>
               </w:rPr>
-              <w:instrText xml:space="preserve"> PAGEREF _Toc354931471 \h </w:instrText>
+              <w:instrText xml:space="preserve"> PAGEREF _Toc360126798 \h </w:instrText>
             </w:r>
             <w:r>
               <w:rPr>
@@ -1909,7 +1981,7 @@
               <w:lang w:val="ru-RU" w:eastAsia="ru-RU"/>
             </w:rPr>
           </w:pPr>
-          <w:hyperlink w:anchor="_Toc354931472" w:history="1">
+          <w:hyperlink w:anchor="_Toc360126799" w:history="1">
             <w:r>
               <w:rPr>
                 <w:rStyle w:val="ae"/>
@@ -1937,7 +2009,7 @@
                 <w:noProof/>
                 <w:webHidden/>
               </w:rPr>
-              <w:instrText xml:space="preserve"> PAGEREF _Toc354931472 \h </w:instrText>
+              <w:instrText xml:space="preserve"> PAGEREF _Toc360126799 \h </w:instrText>
             </w:r>
             <w:r>
               <w:rPr>
@@ -1957,7 +2029,7 @@
                 <w:noProof/>
                 <w:webHidden/>
               </w:rPr>
-              <w:t>9</w:t>
+              <w:t>10</w:t>
             </w:r>
             <w:r>
               <w:rPr>
@@ -1981,7 +2053,7 @@
               <w:lang w:val="ru-RU" w:eastAsia="ru-RU"/>
             </w:rPr>
           </w:pPr>
-          <w:hyperlink w:anchor="_Toc354931473" w:history="1">
+          <w:hyperlink w:anchor="_Toc360126800" w:history="1">
             <w:r>
               <w:rPr>
                 <w:rStyle w:val="ae"/>
@@ -2009,7 +2081,7 @@
                 <w:noProof/>
                 <w:webHidden/>
               </w:rPr>
-              <w:instrText xml:space="preserve"> PAGEREF _Toc354931473 \h </w:instrText>
+              <w:instrText xml:space="preserve"> PAGEREF _Toc360126800 \h </w:instrText>
             </w:r>
             <w:r>
               <w:rPr>
@@ -2141,7 +2213,7 @@
           <w:lang w:val="en-US"/>
         </w:rPr>
       </w:pPr>
-      <w:bookmarkStart w:id="1" w:name="_Toc354931455"/>
+      <w:bookmarkStart w:id="1" w:name="_Toc360126781"/>
       <w:r>
         <w:rPr>
           <w:lang w:val="en-US"/>
@@ -2422,7 +2494,7 @@
           <w:lang w:val="en-US"/>
         </w:rPr>
       </w:pPr>
-      <w:bookmarkStart w:id="2" w:name="_Toc354931456"/>
+      <w:bookmarkStart w:id="2" w:name="_Toc360126782"/>
       <w:r>
         <w:rPr>
           <w:lang w:val="en-US"/>
@@ -2501,7 +2573,7 @@
           <w:lang w:val="en-US"/>
         </w:rPr>
       </w:pPr>
-      <w:bookmarkStart w:id="3" w:name="_Toc354931457"/>
+      <w:bookmarkStart w:id="3" w:name="_Toc360126783"/>
       <w:r>
         <w:rPr>
           <w:lang w:val="en-US"/>
@@ -2594,7 +2666,7 @@
           <w:lang w:val="en-US"/>
         </w:rPr>
       </w:pPr>
-      <w:bookmarkStart w:id="4" w:name="_Toc354931458"/>
+      <w:bookmarkStart w:id="4" w:name="_Toc360126784"/>
       <w:r>
         <w:rPr>
           <w:lang w:val="en-US"/>
@@ -2610,7 +2682,7 @@
           <w:lang w:val="en-US"/>
         </w:rPr>
       </w:pPr>
-      <w:bookmarkStart w:id="5" w:name="_Toc354931459"/>
+      <w:bookmarkStart w:id="5" w:name="_Toc360126785"/>
       <w:r>
         <w:rPr>
           <w:lang w:val="en-US"/>
@@ -2691,7 +2763,7 @@
           <w:lang w:val="en-US"/>
         </w:rPr>
       </w:pPr>
-      <w:bookmarkStart w:id="6" w:name="_Toc354931460"/>
+      <w:bookmarkStart w:id="6" w:name="_Toc360126786"/>
       <w:r>
         <w:rPr>
           <w:lang w:val="en-US"/>
@@ -2733,7 +2805,7 @@
           <w:lang w:val="en-US"/>
         </w:rPr>
       </w:pPr>
-      <w:bookmarkStart w:id="7" w:name="_Toc354931461"/>
+      <w:bookmarkStart w:id="7" w:name="_Toc360126787"/>
       <w:r>
         <w:rPr>
           <w:lang w:val="en-US"/>
@@ -3398,7 +3470,7 @@
           <w:lang w:val="en-US"/>
         </w:rPr>
       </w:pPr>
-      <w:bookmarkStart w:id="8" w:name="_Toc354931462"/>
+      <w:bookmarkStart w:id="8" w:name="_Toc360126788"/>
       <w:r>
         <w:rPr>
           <w:lang w:val="en-US"/>
@@ -5135,7 +5207,7 @@
           <w:lang w:val="en-US"/>
         </w:rPr>
       </w:pPr>
-      <w:bookmarkStart w:id="14" w:name="_Toc354931463"/>
+      <w:bookmarkStart w:id="14" w:name="_Toc360126789"/>
       <w:r>
         <w:rPr>
           <w:lang w:val="en-US"/>
@@ -6730,7 +6802,7 @@
           <w:lang w:val="en-US"/>
         </w:rPr>
       </w:pPr>
-      <w:bookmarkStart w:id="15" w:name="_Toc354931464"/>
+      <w:bookmarkStart w:id="15" w:name="_Toc360126790"/>
       <w:r>
         <w:rPr>
           <w:lang w:val="en-US"/>
@@ -8910,7 +8982,7 @@
           <w:lang w:val="en-US"/>
         </w:rPr>
       </w:pPr>
-      <w:bookmarkStart w:id="16" w:name="_Toc354931465"/>
+      <w:bookmarkStart w:id="16" w:name="_Toc360126791"/>
       <w:r>
         <w:rPr>
           <w:lang w:val="en-US"/>
@@ -9944,7 +10016,7 @@
           <w:lang w:val="en-US"/>
         </w:rPr>
       </w:pPr>
-      <w:bookmarkStart w:id="17" w:name="_Toc354931466"/>
+      <w:bookmarkStart w:id="17" w:name="_Toc360126792"/>
       <w:r>
         <w:rPr>
           <w:lang w:val="en-US"/>
@@ -10009,7 +10081,7 @@
           <w:lang w:val="en-US"/>
         </w:rPr>
       </w:pPr>
-      <w:bookmarkStart w:id="18" w:name="_Toc354931467"/>
+      <w:bookmarkStart w:id="18" w:name="_Toc360126793"/>
       <w:r>
         <w:rPr>
           <w:lang w:val="en-US"/>
@@ -10077,7 +10149,7 @@
           <w:lang w:val="en-US"/>
         </w:rPr>
       </w:pPr>
-      <w:bookmarkStart w:id="19" w:name="_Toc354931468"/>
+      <w:bookmarkStart w:id="19" w:name="_Toc360126794"/>
       <w:r>
         <w:rPr>
           <w:lang w:val="en-US"/>
@@ -10493,38 +10565,274 @@
     </w:p>
     <w:p>
       <w:pPr>
-        <w:pStyle w:val="1"/>
+        <w:pStyle w:val="2"/>
         <w:rPr>
           <w:lang w:val="en-US"/>
         </w:rPr>
       </w:pPr>
-      <w:bookmarkStart w:id="20" w:name="_Toc354931469"/>
-      <w:r>
-        <w:rPr>
-          <w:lang w:val="en-US"/>
-        </w:rPr>
-        <w:t>View</w:t>
+      <w:bookmarkStart w:id="20" w:name="_Toc360126795"/>
+      <w:r>
+        <w:rPr>
+          <w:lang w:val="en-US"/>
+        </w:rPr>
+        <w:t>Pass Configuration as Command Line Argument</w:t>
       </w:r>
       <w:bookmarkEnd w:id="20"/>
     </w:p>
     <w:p>
       <w:pPr>
-        <w:pStyle w:val="2"/>
         <w:rPr>
           <w:lang w:val="en-US"/>
         </w:rPr>
       </w:pPr>
-      <w:bookmarkStart w:id="21" w:name="_Toc354931470"/>
-      <w:r>
-        <w:rPr>
-          <w:lang w:val="en-US"/>
-        </w:rPr>
-        <w:t>QA Data</w:t>
+      <w:r>
+        <w:rPr>
+          <w:lang w:val="en-US"/>
+        </w:rPr>
+        <w:t xml:space="preserve">You can place configuration </w:t>
+      </w:r>
+      <w:r>
+        <w:rPr>
+          <w:lang w:val="en-US"/>
+        </w:rPr>
+        <w:t xml:space="preserve">in separate files </w:t>
+      </w:r>
+      <w:r>
+        <w:rPr>
+          <w:lang w:val="en-US"/>
+        </w:rPr>
+        <w:t>in non-standard location</w:t>
+      </w:r>
+      <w:r>
+        <w:rPr>
+          <w:lang w:val="en-US"/>
+        </w:rPr>
+        <w:t>s</w:t>
+      </w:r>
+      <w:r>
+        <w:rPr>
+          <w:lang w:val="en-US"/>
+        </w:rPr>
+        <w:t>.</w:t>
+      </w:r>
+      <w:r>
+        <w:rPr>
+          <w:lang w:val="en-US"/>
+        </w:rPr>
+        <w:t xml:space="preserve"> It can be done for various purposes. Main purpose is to test application with different </w:t>
+      </w:r>
+      <w:r>
+        <w:rPr>
+          <w:lang w:val="en-US"/>
+        </w:rPr>
+        <w:t xml:space="preserve">small </w:t>
+      </w:r>
+      <w:r>
+        <w:rPr>
+          <w:lang w:val="en-US"/>
+        </w:rPr>
+        <w:t xml:space="preserve">data sets </w:t>
+      </w:r>
+      <w:proofErr w:type="spellStart"/>
+      <w:r>
+        <w:rPr>
+          <w:lang w:val="en-US"/>
+        </w:rPr>
+        <w:t>binded</w:t>
+      </w:r>
+      <w:proofErr w:type="spellEnd"/>
+      <w:r>
+        <w:rPr>
+          <w:lang w:val="en-US"/>
+        </w:rPr>
+        <w:t xml:space="preserve"> on the same port</w:t>
+      </w:r>
+      <w:r>
+        <w:rPr>
+          <w:lang w:val="en-US"/>
+        </w:rPr>
+        <w:t>,</w:t>
+      </w:r>
+      <w:r>
+        <w:rPr>
+          <w:lang w:val="en-US"/>
+        </w:rPr>
+        <w:t xml:space="preserve"> </w:t>
+      </w:r>
+      <w:r>
+        <w:rPr>
+          <w:lang w:val="en-US"/>
+        </w:rPr>
+        <w:t>reduce memory usage</w:t>
+      </w:r>
+      <w:r>
+        <w:rPr>
+          <w:lang w:val="en-US"/>
+        </w:rPr>
+        <w:t xml:space="preserve">, </w:t>
+      </w:r>
+      <w:r>
+        <w:rPr>
+          <w:lang w:val="en-US"/>
+        </w:rPr>
+        <w:t xml:space="preserve">store settings </w:t>
+      </w:r>
+      <w:r>
+        <w:rPr>
+          <w:lang w:val="en-US"/>
+        </w:rPr>
+        <w:t xml:space="preserve">and launch scripts </w:t>
+      </w:r>
+      <w:r>
+        <w:rPr>
+          <w:lang w:val="en-US"/>
+        </w:rPr>
+        <w:t>in application repository</w:t>
+      </w:r>
+      <w:r>
+        <w:rPr>
+          <w:lang w:val="en-US"/>
+        </w:rPr>
+        <w:t>.</w:t>
+      </w:r>
+    </w:p>
+    <w:p>
+      <w:pPr>
+        <w:rPr>
+          <w:lang w:val="en-US"/>
+        </w:rPr>
+      </w:pPr>
+      <w:r>
+        <w:rPr>
+          <w:lang w:val="en-US"/>
+        </w:rPr>
+        <w:t>The following command line is supported by all applications including configurator.</w:t>
+      </w:r>
+    </w:p>
+    <w:p>
+      <w:pPr>
+        <w:rPr>
+          <w:lang w:val="en-US"/>
+        </w:rPr>
+      </w:pPr>
+      <w:r>
+        <w:rPr>
+          <w:lang w:val="en-US"/>
+        </w:rPr>
+        <w:t>Relative paths are resolved relative to current directory.</w:t>
+      </w:r>
+    </w:p>
+    <w:tbl>
+      <w:tblPr>
+        <w:tblStyle w:val="af"/>
+        <w:tblW w:w="0" w:type="auto"/>
+        <w:shd w:val="clear" w:color="auto" w:fill="000000" w:themeFill="text1"/>
+        <w:tblLook w:val="04A0" w:firstRow="1" w:lastRow="0" w:firstColumn="1" w:lastColumn="0" w:noHBand="0" w:noVBand="1"/>
+      </w:tblPr>
+      <w:tblGrid>
+        <w:gridCol w:w="7905"/>
+      </w:tblGrid>
+      <w:tr>
+        <w:tc>
+          <w:tcPr>
+            <w:tcW w:w="7905" w:type="dxa"/>
+            <w:shd w:val="clear" w:color="auto" w:fill="000000" w:themeFill="text1"/>
+          </w:tcPr>
+          <w:p>
+            <w:pPr>
+              <w:rPr>
+                <w:b/>
+                <w:lang w:val="en-US"/>
+              </w:rPr>
+            </w:pPr>
+            <w:r>
+              <w:rPr>
+                <w:b/>
+                <w:lang w:val="en-US"/>
+              </w:rPr>
+              <w:t>"</w:t>
+            </w:r>
+            <w:r>
+              <w:rPr>
+                <w:b/>
+                <w:lang w:val="en-US"/>
+              </w:rPr>
+              <w:t xml:space="preserve">path to </w:t>
+            </w:r>
+            <w:r>
+              <w:rPr>
+                <w:b/>
+                <w:lang w:val="en-US"/>
+              </w:rPr>
+              <w:t>exe" "-Configuration=full path"</w:t>
+            </w:r>
+          </w:p>
+          <w:p>
+            <w:pPr>
+              <w:rPr>
+                <w:b/>
+                <w:lang w:val="en-US"/>
+              </w:rPr>
+            </w:pPr>
+            <w:r>
+              <w:rPr>
+                <w:b/>
+                <w:lang w:val="en-US"/>
+              </w:rPr>
+              <w:t>"</w:t>
+            </w:r>
+            <w:r>
+              <w:rPr>
+                <w:b/>
+                <w:lang w:val="en-US"/>
+              </w:rPr>
+              <w:t xml:space="preserve">path to </w:t>
+            </w:r>
+            <w:r>
+              <w:rPr>
+                <w:b/>
+                <w:lang w:val="en-US"/>
+              </w:rPr>
+              <w:t>exe" "-Configuration=relative path"</w:t>
+            </w:r>
+          </w:p>
+        </w:tc>
+      </w:tr>
+    </w:tbl>
+    <w:p>
+      <w:pPr>
+        <w:pStyle w:val="1"/>
+        <w:rPr>
+          <w:lang w:val="en-US"/>
+        </w:rPr>
+      </w:pPr>
+      <w:bookmarkStart w:id="21" w:name="_Toc360126796"/>
+      <w:r>
+        <w:rPr>
+          <w:lang w:val="en-US"/>
+        </w:rPr>
+        <w:t>View</w:t>
       </w:r>
       <w:bookmarkEnd w:id="21"/>
     </w:p>
     <w:p>
       <w:pPr>
+        <w:pStyle w:val="2"/>
+        <w:rPr>
+          <w:lang w:val="en-US"/>
+        </w:rPr>
+      </w:pPr>
+      <w:bookmarkStart w:id="22" w:name="_Toc360126797"/>
+      <w:r>
+        <w:rPr>
+          <w:lang w:val="en-US"/>
+        </w:rPr>
+        <w:t>QA Data</w:t>
+      </w:r>
+      <w:bookmarkEnd w:id="22"/>
+    </w:p>
+    <w:p>
+      <w:pPr>
         <w:rPr>
           <w:lang w:val="en-US"/>
         </w:rPr>
@@ -10573,14 +10881,14 @@
           <w:lang w:val="en-US"/>
         </w:rPr>
       </w:pPr>
-      <w:bookmarkStart w:id="22" w:name="_Toc354931471"/>
+      <w:bookmarkStart w:id="23" w:name="_Toc360126798"/>
       <w:r>
         <w:rPr>
           <w:lang w:val="en-US"/>
         </w:rPr>
         <w:t>Browsers</w:t>
       </w:r>
-      <w:bookmarkEnd w:id="22"/>
+      <w:bookmarkEnd w:id="23"/>
     </w:p>
     <w:p>
       <w:pPr>
@@ -10638,6 +10946,7 @@
         <w:rPr>
           <w:lang w:val="en-US"/>
         </w:rPr>
+        <w:lastRenderedPageBreak/>
         <w:t>If your page is targeted to http://</w:t>
       </w:r>
       <w:r>
@@ -10728,14 +11037,14 @@
           <w:lang w:val="en-US"/>
         </w:rPr>
       </w:pPr>
-      <w:bookmarkStart w:id="23" w:name="_Toc354931472"/>
+      <w:bookmarkStart w:id="24" w:name="_Toc360126799"/>
       <w:r>
         <w:rPr>
           <w:lang w:val="en-US"/>
         </w:rPr>
         <w:t>Code</w:t>
       </w:r>
-      <w:bookmarkEnd w:id="23"/>
+      <w:bookmarkEnd w:id="24"/>
     </w:p>
     <w:p>
       <w:pPr>
@@ -10806,15 +11115,14 @@
           <w:lang w:val="en-US"/>
         </w:rPr>
       </w:pPr>
-      <w:bookmarkStart w:id="24" w:name="_Toc354931473"/>
-      <w:r>
-        <w:rPr>
-          <w:lang w:val="en-US"/>
-        </w:rPr>
-        <w:lastRenderedPageBreak/>
+      <w:bookmarkStart w:id="25" w:name="_Toc360126800"/>
+      <w:r>
+        <w:rPr>
+          <w:lang w:val="en-US"/>
+        </w:rPr>
         <w:t>Compile &amp; Deployment Requirements</w:t>
       </w:r>
-      <w:bookmarkEnd w:id="24"/>
+      <w:bookmarkEnd w:id="25"/>
     </w:p>
     <w:p>
       <w:pPr>
@@ -12106,6 +12414,19 @@
       <w:contextualSpacing/>
     </w:pPr>
   </w:style>
+  <w:style w:type="paragraph" w:styleId="af1">
+    <w:name w:val="No Spacing"/>
+    <w:uiPriority w:val="1"/>
+    <w:qFormat/>
+    <w:rsid w:val="009B16B6"/>
+    <w:pPr>
+      <w:spacing w:after="0" w:line="240" w:lineRule="auto"/>
+      <w:jc w:val="both"/>
+    </w:pPr>
+    <w:rPr>
+      <w:sz w:val="28"/>
+    </w:rPr>
+  </w:style>
 </w:styles>
 </file>
 
@@ -12707,6 +13028,19 @@
       <w:contextualSpacing/>
     </w:pPr>
   </w:style>
+  <w:style w:type="paragraph" w:styleId="af1">
+    <w:name w:val="No Spacing"/>
+    <w:uiPriority w:val="1"/>
+    <w:qFormat/>
+    <w:rsid w:val="009B16B6"/>
+    <w:pPr>
+      <w:spacing w:after="0" w:line="240" w:lineRule="auto"/>
+      <w:jc w:val="both"/>
+    </w:pPr>
+    <w:rPr>
+      <w:sz w:val="28"/>
+    </w:rPr>
+  </w:style>
 </w:styles>
 </file>
 
@@ -13019,7 +13353,7 @@
 </file>
 
 <file path=customXml/itemProps2.xml><?xml version="1.0" encoding="utf-8"?>
-<ds:datastoreItem xmlns:ds="http://schemas.openxmlformats.org/officeDocument/2006/customXml" ds:itemID="{8BE56CD3-127A-44DD-8F67-A1F55D91D654}">
+<ds:datastoreItem xmlns:ds="http://schemas.openxmlformats.org/officeDocument/2006/customXml" ds:itemID="{1D66DAD6-339D-427C-AA14-06B8BF5E4E7A}">
   <ds:schemaRefs>
     <ds:schemaRef ds:uri="http://schemas.openxmlformats.org/officeDocument/2006/bibliography"/>
   </ds:schemaRefs>

</xml_diff>